<commit_message>
11/28 am i ok?
</commit_message>
<xml_diff>
--- a/Homeworks/PS6/MedjoS_PS6.docx
+++ b/Homeworks/PS6/MedjoS_PS6.docx
@@ -37,20 +37,6 @@
       </w:pPr>
       <w:r>
         <w:rPr>
-          <w:rtl w:val="0"/>
-        </w:rPr>
-      </w:r>
-    </w:p>
-    <w:p>
-      <w:pPr>
-        <w:rPr>
-          <w:rFonts w:ascii="Open Sans" w:cs="Open Sans" w:eastAsia="Open Sans" w:hAnsi="Open Sans"/>
-          <w:sz w:val="20"/>
-          <w:szCs w:val="20"/>
-        </w:rPr>
-      </w:pPr>
-      <w:r>
-        <w:rPr>
           <w:rFonts w:ascii="Open Sans" w:cs="Open Sans" w:eastAsia="Open Sans" w:hAnsi="Open Sans"/>
           <w:sz w:val="20"/>
           <w:szCs w:val="20"/>
@@ -155,12 +141,12 @@
           <wp:inline distB="114300" distT="114300" distL="114300" distR="114300">
             <wp:extent cx="4081463" cy="832618"/>
             <wp:effectExtent b="0" l="0" r="0" t="0"/>
-            <wp:docPr id="1" name="image2.png"/>
+            <wp:docPr id="1" name="image5.png"/>
             <a:graphic>
               <a:graphicData uri="http://schemas.openxmlformats.org/drawingml/2006/picture">
                 <pic:pic>
                   <pic:nvPicPr>
-                    <pic:cNvPr id="0" name="image2.png"/>
+                    <pic:cNvPr id="0" name="image5.png"/>
                     <pic:cNvPicPr preferRelativeResize="0"/>
                   </pic:nvPicPr>
                   <pic:blipFill>
@@ -283,19 +269,6 @@
       </w:pPr>
       <w:r>
         <w:rPr>
-          <w:rtl w:val="0"/>
-        </w:rPr>
-      </w:r>
-    </w:p>
-    <w:p>
-      <w:pPr>
-        <w:rPr>
-          <w:rFonts w:ascii="Open Sans" w:cs="Open Sans" w:eastAsia="Open Sans" w:hAnsi="Open Sans"/>
-          <w:color w:val="674ea7"/>
-        </w:rPr>
-      </w:pPr>
-      <w:r>
-        <w:rPr>
           <w:rFonts w:ascii="Open Sans" w:cs="Open Sans" w:eastAsia="Open Sans" w:hAnsi="Open Sans"/>
           <w:color w:val="674ea7"/>
           <w:rtl w:val="0"/>
@@ -354,14 +327,14 @@
         </w:rPr>
         <w:drawing>
           <wp:inline distB="114300" distT="114300" distL="114300" distR="114300">
-            <wp:extent cx="4882097" cy="3514725"/>
+            <wp:extent cx="4441508" cy="3194769"/>
             <wp:effectExtent b="0" l="0" r="0" t="0"/>
-            <wp:docPr id="2" name="image1.png"/>
+            <wp:docPr id="5" name="image3.png"/>
             <a:graphic>
               <a:graphicData uri="http://schemas.openxmlformats.org/drawingml/2006/picture">
                 <pic:pic>
                   <pic:nvPicPr>
-                    <pic:cNvPr id="0" name="image1.png"/>
+                    <pic:cNvPr id="0" name="image3.png"/>
                     <pic:cNvPicPr preferRelativeResize="0"/>
                   </pic:nvPicPr>
                   <pic:blipFill>
@@ -374,7 +347,7 @@
                   <pic:spPr>
                     <a:xfrm>
                       <a:off x="0" y="0"/>
-                      <a:ext cx="4882097" cy="3514725"/>
+                      <a:ext cx="4441508" cy="3194769"/>
                     </a:xfrm>
                     <a:prstGeom prst="rect"/>
                     <a:ln/>
@@ -497,6 +470,104 @@
       <w:pPr>
         <w:rPr>
           <w:rFonts w:ascii="Open Sans" w:cs="Open Sans" w:eastAsia="Open Sans" w:hAnsi="Open Sans"/>
+          <w:sz w:val="20"/>
+          <w:szCs w:val="20"/>
+        </w:rPr>
+      </w:pPr>
+      <w:r>
+        <w:rPr>
+          <w:rFonts w:ascii="Open Sans" w:cs="Open Sans" w:eastAsia="Open Sans" w:hAnsi="Open Sans"/>
+          <w:sz w:val="20"/>
+          <w:szCs w:val="20"/>
+          <w:rtl w:val="0"/>
+        </w:rPr>
+        <w:t xml:space="preserve">(4) (10 pts) Jeanne Robertson is examining lizards (</w:t>
+      </w:r>
+      <w:r>
+        <w:rPr>
+          <w:rFonts w:ascii="Open Sans" w:cs="Open Sans" w:eastAsia="Open Sans" w:hAnsi="Open Sans"/>
+          <w:i w:val="1"/>
+          <w:sz w:val="20"/>
+          <w:szCs w:val="20"/>
+          <w:rtl w:val="0"/>
+        </w:rPr>
+        <w:t xml:space="preserve">Liolaemus darwinii</w:t>
+      </w:r>
+      <w:r>
+        <w:rPr>
+          <w:rFonts w:ascii="Open Sans" w:cs="Open Sans" w:eastAsia="Open Sans" w:hAnsi="Open Sans"/>
+          <w:sz w:val="20"/>
+          <w:szCs w:val="20"/>
+          <w:rtl w:val="0"/>
+        </w:rPr>
+        <w:t xml:space="preserve">) living on different types of soils. She wants to know if lizard color is adapted to the color of the soil on which they’re found. She collects several lizards from areas with black, white, and red soils. Then she measures the color of each lizard using three metrics. The first is brightness, which distinguishes dark from light colors (e.g., black vs. white). The second is hue, which is best at distinguishing red from black. The third is saturation, which is best at distinguishing red from white. Using all three of these metrics, she can quantify the color of each lizard. Instead of quantifying hue, saturation, and brightness as continuous variables, she creates eight bins for each variable and measures the percentage of pixels that fall into each bin. So pure red lizards would have pixels all in bin 1 of hue. Pure black lizards would have all pixels in bin 8 for brightness and bin 8 for hue. This dataset has 24 dependent variables: 8 bins for each of hue, saturation, and brightness. The data are in the file lizardcolor.csv.</w:t>
+      </w:r>
+    </w:p>
+    <w:p>
+      <w:pPr>
+        <w:rPr>
+          <w:rFonts w:ascii="Open Sans" w:cs="Open Sans" w:eastAsia="Open Sans" w:hAnsi="Open Sans"/>
+          <w:sz w:val="20"/>
+          <w:szCs w:val="20"/>
+        </w:rPr>
+      </w:pPr>
+      <w:r>
+        <w:rPr>
+          <w:rFonts w:ascii="Open Sans" w:cs="Open Sans" w:eastAsia="Open Sans" w:hAnsi="Open Sans"/>
+          <w:sz w:val="20"/>
+          <w:szCs w:val="20"/>
+          <w:rtl w:val="0"/>
+        </w:rPr>
+        <w:t xml:space="preserve">Use discriminant function analysis to determine how well lizards can be assigned to their original collection location, based on their color. What was the percent success for each soil type? </w:t>
+      </w:r>
+    </w:p>
+    <w:p>
+      <w:pPr>
+        <w:rPr>
+          <w:rFonts w:ascii="Open Sans" w:cs="Open Sans" w:eastAsia="Open Sans" w:hAnsi="Open Sans"/>
+          <w:sz w:val="20"/>
+          <w:szCs w:val="20"/>
+        </w:rPr>
+      </w:pPr>
+      <w:r>
+        <w:rPr>
+          <w:rtl w:val="0"/>
+        </w:rPr>
+      </w:r>
+    </w:p>
+    <w:p>
+      <w:pPr>
+        <w:rPr>
+          <w:rFonts w:ascii="Open Sans" w:cs="Open Sans" w:eastAsia="Open Sans" w:hAnsi="Open Sans"/>
+          <w:color w:val="674ea7"/>
+        </w:rPr>
+      </w:pPr>
+      <w:r>
+        <w:rPr>
+          <w:rFonts w:ascii="Open Sans" w:cs="Open Sans" w:eastAsia="Open Sans" w:hAnsi="Open Sans"/>
+          <w:color w:val="674ea7"/>
+          <w:rtl w:val="0"/>
+        </w:rPr>
+        <w:t xml:space="preserve">Black is 62.5%, Red is 55.6% and White is 95.7%. Overall is 80%</w:t>
+      </w:r>
+    </w:p>
+    <w:p>
+      <w:pPr>
+        <w:rPr>
+          <w:rFonts w:ascii="Open Sans" w:cs="Open Sans" w:eastAsia="Open Sans" w:hAnsi="Open Sans"/>
+          <w:color w:val="674ea7"/>
+        </w:rPr>
+      </w:pPr>
+      <w:r>
+        <w:rPr>
+          <w:rtl w:val="0"/>
+        </w:rPr>
+      </w:r>
+    </w:p>
+    <w:p>
+      <w:pPr>
+        <w:rPr>
+          <w:rFonts w:ascii="Open Sans" w:cs="Open Sans" w:eastAsia="Open Sans" w:hAnsi="Open Sans"/>
           <w:sz w:val="22"/>
           <w:szCs w:val="22"/>
         </w:rPr>
@@ -506,157 +577,512 @@
           <w:rFonts w:ascii="Open Sans" w:cs="Open Sans" w:eastAsia="Open Sans" w:hAnsi="Open Sans"/>
           <w:sz w:val="22"/>
           <w:szCs w:val="22"/>
-          <w:rtl w:val="0"/>
-        </w:rPr>
-        <w:t xml:space="preserve">(4) (10 pts) Jeanne Robertson is examining lizards (</w:t>
-      </w:r>
-      <w:r>
-        <w:rPr>
-          <w:rFonts w:ascii="Open Sans" w:cs="Open Sans" w:eastAsia="Open Sans" w:hAnsi="Open Sans"/>
-          <w:i w:val="1"/>
+        </w:rPr>
+        <w:drawing>
+          <wp:inline distB="114300" distT="114300" distL="114300" distR="114300">
+            <wp:extent cx="3716655" cy="690917"/>
+            <wp:effectExtent b="0" l="0" r="0" t="0"/>
+            <wp:docPr id="3" name="image4.png"/>
+            <a:graphic>
+              <a:graphicData uri="http://schemas.openxmlformats.org/drawingml/2006/picture">
+                <pic:pic>
+                  <pic:nvPicPr>
+                    <pic:cNvPr id="0" name="image4.png"/>
+                    <pic:cNvPicPr preferRelativeResize="0"/>
+                  </pic:nvPicPr>
+                  <pic:blipFill>
+                    <a:blip r:embed="rId9"/>
+                    <a:srcRect b="0" l="0" r="0" t="0"/>
+                    <a:stretch>
+                      <a:fillRect/>
+                    </a:stretch>
+                  </pic:blipFill>
+                  <pic:spPr>
+                    <a:xfrm>
+                      <a:off x="0" y="0"/>
+                      <a:ext cx="3716655" cy="690917"/>
+                    </a:xfrm>
+                    <a:prstGeom prst="rect"/>
+                    <a:ln/>
+                  </pic:spPr>
+                </pic:pic>
+              </a:graphicData>
+            </a:graphic>
+          </wp:inline>
+        </w:drawing>
+      </w:r>
+      <w:r>
+        <w:rPr>
+          <w:rtl w:val="0"/>
+        </w:rPr>
+      </w:r>
+    </w:p>
+    <w:p>
+      <w:pPr>
+        <w:rPr>
+          <w:rFonts w:ascii="Open Sans" w:cs="Open Sans" w:eastAsia="Open Sans" w:hAnsi="Open Sans"/>
           <w:sz w:val="22"/>
           <w:szCs w:val="22"/>
-          <w:rtl w:val="0"/>
-        </w:rPr>
-        <w:t xml:space="preserve">Liolaemus darwinii</w:t>
-      </w:r>
-      <w:r>
-        <w:rPr>
-          <w:rFonts w:ascii="Open Sans" w:cs="Open Sans" w:eastAsia="Open Sans" w:hAnsi="Open Sans"/>
-          <w:sz w:val="22"/>
-          <w:szCs w:val="22"/>
-          <w:rtl w:val="0"/>
-        </w:rPr>
-        <w:t xml:space="preserve">) living on different types of soils. She wants to know if lizard color is adapted to the color of the soil on which they’re found. She collects several lizards from areas with black, white, and red soils. Then she measures the color of each lizard using three metrics. The first is brightness, which distinguishes dark from light colors (e.g., black vs. white). The second is hue, which is best at distinguishing red from black. The third is saturation, which is best at distinguishing red from white. Using all three of these metrics, she can quantify the color of each lizard. Instead of quantifying hue, saturation, and brightness as continuous variables, she creates eight bins for each variable and measures the percentage of pixels that fall into each bin. So pure red lizards would have pixels all in bin 1 of hue. Pure black lizards would have all pixels in bin 8 for brightness and bin 8 for hue. This dataset has 24 dependent variables: 8 bins for each of hue, saturation, and brightness. The data are in the file lizardcolor.csv.</w:t>
-      </w:r>
-    </w:p>
-    <w:p>
-      <w:pPr>
-        <w:rPr>
-          <w:rFonts w:ascii="Open Sans" w:cs="Open Sans" w:eastAsia="Open Sans" w:hAnsi="Open Sans"/>
-          <w:sz w:val="22"/>
-          <w:szCs w:val="22"/>
-        </w:rPr>
-      </w:pPr>
-      <w:r>
-        <w:rPr>
-          <w:rtl w:val="0"/>
-        </w:rPr>
-      </w:r>
-    </w:p>
-    <w:p>
-      <w:pPr>
-        <w:rPr>
-          <w:rFonts w:ascii="Open Sans" w:cs="Open Sans" w:eastAsia="Open Sans" w:hAnsi="Open Sans"/>
-          <w:sz w:val="22"/>
-          <w:szCs w:val="22"/>
-        </w:rPr>
-      </w:pPr>
-      <w:r>
-        <w:rPr>
-          <w:rFonts w:ascii="Open Sans" w:cs="Open Sans" w:eastAsia="Open Sans" w:hAnsi="Open Sans"/>
-          <w:sz w:val="22"/>
-          <w:szCs w:val="22"/>
-          <w:rtl w:val="0"/>
-        </w:rPr>
-        <w:t xml:space="preserve">Use discriminant function analysis to determine how well lizards can be assigned to their original collection location, based on their color. What was the percent success for each soil type? </w:t>
-      </w:r>
-    </w:p>
-    <w:p>
-      <w:pPr>
-        <w:rPr>
-          <w:rFonts w:ascii="Open Sans" w:cs="Open Sans" w:eastAsia="Open Sans" w:hAnsi="Open Sans"/>
-          <w:sz w:val="22"/>
-          <w:szCs w:val="22"/>
-        </w:rPr>
-      </w:pPr>
-      <w:r>
-        <w:rPr>
-          <w:rtl w:val="0"/>
-        </w:rPr>
-      </w:r>
-    </w:p>
-    <w:p>
-      <w:pPr>
-        <w:rPr>
-          <w:rFonts w:ascii="Open Sans" w:cs="Open Sans" w:eastAsia="Open Sans" w:hAnsi="Open Sans"/>
-          <w:sz w:val="22"/>
-          <w:szCs w:val="22"/>
-        </w:rPr>
-      </w:pPr>
-      <w:r>
-        <w:rPr>
-          <w:rtl w:val="0"/>
-        </w:rPr>
-      </w:r>
-    </w:p>
-    <w:p>
-      <w:pPr>
-        <w:rPr>
-          <w:rFonts w:ascii="Open Sans" w:cs="Open Sans" w:eastAsia="Open Sans" w:hAnsi="Open Sans"/>
-          <w:sz w:val="22"/>
-          <w:szCs w:val="22"/>
-        </w:rPr>
-      </w:pPr>
-      <w:r>
-        <w:rPr>
-          <w:rtl w:val="0"/>
-        </w:rPr>
-      </w:r>
-    </w:p>
-    <w:p>
-      <w:pPr>
-        <w:rPr>
-          <w:rFonts w:ascii="Open Sans" w:cs="Open Sans" w:eastAsia="Open Sans" w:hAnsi="Open Sans"/>
-          <w:sz w:val="22"/>
-          <w:szCs w:val="22"/>
-        </w:rPr>
-      </w:pPr>
-      <w:r>
-        <w:rPr>
-          <w:rFonts w:ascii="Open Sans" w:cs="Open Sans" w:eastAsia="Open Sans" w:hAnsi="Open Sans"/>
-          <w:sz w:val="22"/>
-          <w:szCs w:val="22"/>
-          <w:rtl w:val="0"/>
-        </w:rPr>
-        <w:t xml:space="preserve">(5) (10 pts) One cold February day in 1898, an “an uncommonly severe” storm passed over New England. After the storm, the zoologist Hermon Bumpus collected 136 house sparrows that had been brought down by the storm in the vicinity of his laboratory at Brown University in. More than half of the birds recovered, but the rest died from exposure. Bumpus took this as an opportunity to study natural selection in action, and measured a number of skeletal features on all the birds, as well as recording whether they survived the storm, their sex, and (in the males) whether they were adults or yearlings. Bumpus’s data are in the file bumpus.csv. </w:t>
-      </w:r>
-    </w:p>
-    <w:p>
-      <w:pPr>
-        <w:rPr>
-          <w:rFonts w:ascii="Open Sans" w:cs="Open Sans" w:eastAsia="Open Sans" w:hAnsi="Open Sans"/>
-          <w:sz w:val="22"/>
-          <w:szCs w:val="22"/>
-        </w:rPr>
-      </w:pPr>
-      <w:r>
-        <w:rPr>
-          <w:rtl w:val="0"/>
-        </w:rPr>
-      </w:r>
-    </w:p>
-    <w:p>
-      <w:pPr>
-        <w:rPr>
-          <w:rFonts w:ascii="Open Sans" w:cs="Open Sans" w:eastAsia="Open Sans" w:hAnsi="Open Sans"/>
-          <w:sz w:val="22"/>
-          <w:szCs w:val="22"/>
-        </w:rPr>
-      </w:pPr>
-      <w:r>
-        <w:rPr>
-          <w:rFonts w:ascii="Open Sans" w:cs="Open Sans" w:eastAsia="Open Sans" w:hAnsi="Open Sans"/>
-          <w:sz w:val="22"/>
-          <w:szCs w:val="22"/>
-          <w:rtl w:val="0"/>
-        </w:rPr>
-        <w:t xml:space="preserve">Bumpus measured (in order on the file: total length, alar extension (wingspan), weight, head length, humerus length, femur length, tibiotarsus length, skull width, and keel to sternum length. We already know that house sparrows are sexually dimorphic in overall size, so split the data by sex and do separate analyses on males and females. Use perMANOVA to determine whether the birds that survived the storm had different morphologies than birds that died. What trait(s) distinguish these two groups of birds the most? Do the results depend on sex? Include a NMDS plot for each sex.</w:t>
+        </w:rPr>
+      </w:pPr>
+      <w:r>
+        <w:rPr>
+          <w:rtl w:val="0"/>
+        </w:rPr>
+      </w:r>
+    </w:p>
+    <w:p>
+      <w:pPr>
+        <w:rPr>
+          <w:rFonts w:ascii="Open Sans" w:cs="Open Sans" w:eastAsia="Open Sans" w:hAnsi="Open Sans"/>
+          <w:sz w:val="20"/>
+          <w:szCs w:val="20"/>
+        </w:rPr>
+      </w:pPr>
+      <w:r>
+        <w:rPr>
+          <w:rFonts w:ascii="Open Sans" w:cs="Open Sans" w:eastAsia="Open Sans" w:hAnsi="Open Sans"/>
+          <w:sz w:val="20"/>
+          <w:szCs w:val="20"/>
+          <w:rtl w:val="0"/>
+        </w:rPr>
+        <w:t xml:space="preserve">(5) (10 pts) One cold February day in 1898, an “uncommonly severe” storm passed over New England. After the storm, the zoologist Hermon Bumpus collected 136 house sparrows that had been brought down by the storm in the vicinity of his laboratory at Brown University in. More than half of the birds recovered, but the rest died from exposure. Bumpus took this as an opportunity to study natural selection in action, and measured a number of skeletal features on all the birds, as well as recording whether they survived the storm, their sex, and (in the males) whether they were adults or yearlings. Bumpus’s data are in the file bumpus.csv. </w:t>
+      </w:r>
+    </w:p>
+    <w:p>
+      <w:pPr>
+        <w:rPr>
+          <w:rFonts w:ascii="Open Sans" w:cs="Open Sans" w:eastAsia="Open Sans" w:hAnsi="Open Sans"/>
+          <w:sz w:val="20"/>
+          <w:szCs w:val="20"/>
+        </w:rPr>
+      </w:pPr>
+      <w:r>
+        <w:rPr>
+          <w:rFonts w:ascii="Open Sans" w:cs="Open Sans" w:eastAsia="Open Sans" w:hAnsi="Open Sans"/>
+          <w:sz w:val="20"/>
+          <w:szCs w:val="20"/>
+          <w:rtl w:val="0"/>
+        </w:rPr>
+        <w:t xml:space="preserve">Bumpus measured (in order on the file: total length, alar extension (wingspan), weight, head length, humerus length, femur length, tibiotarsus length, skull width, and keel to sternum length. We already know that house sparrows are sexually dimorphic in overall size, so split the data by sex and do separate analyses on males and females. Use </w:t>
+      </w:r>
+      <w:r>
+        <w:rPr>
+          <w:rFonts w:ascii="Open Sans" w:cs="Open Sans" w:eastAsia="Open Sans" w:hAnsi="Open Sans"/>
+          <w:b w:val="1"/>
+          <w:sz w:val="20"/>
+          <w:szCs w:val="20"/>
+          <w:rtl w:val="0"/>
+        </w:rPr>
+        <w:t xml:space="preserve">perMANOVA</w:t>
+      </w:r>
+      <w:r>
+        <w:rPr>
+          <w:rFonts w:ascii="Open Sans" w:cs="Open Sans" w:eastAsia="Open Sans" w:hAnsi="Open Sans"/>
+          <w:sz w:val="20"/>
+          <w:szCs w:val="20"/>
+          <w:rtl w:val="0"/>
+        </w:rPr>
+        <w:t xml:space="preserve"> to determine whether the birds that </w:t>
+      </w:r>
+      <w:r>
+        <w:rPr>
+          <w:rFonts w:ascii="Open Sans" w:cs="Open Sans" w:eastAsia="Open Sans" w:hAnsi="Open Sans"/>
+          <w:b w:val="1"/>
+          <w:sz w:val="20"/>
+          <w:szCs w:val="20"/>
+          <w:rtl w:val="0"/>
+        </w:rPr>
+        <w:t xml:space="preserve">survived</w:t>
+      </w:r>
+      <w:r>
+        <w:rPr>
+          <w:rFonts w:ascii="Open Sans" w:cs="Open Sans" w:eastAsia="Open Sans" w:hAnsi="Open Sans"/>
+          <w:sz w:val="20"/>
+          <w:szCs w:val="20"/>
+          <w:rtl w:val="0"/>
+        </w:rPr>
+        <w:t xml:space="preserve"> the storm had </w:t>
+      </w:r>
+      <w:r>
+        <w:rPr>
+          <w:rFonts w:ascii="Open Sans" w:cs="Open Sans" w:eastAsia="Open Sans" w:hAnsi="Open Sans"/>
+          <w:b w:val="1"/>
+          <w:sz w:val="20"/>
+          <w:szCs w:val="20"/>
+          <w:rtl w:val="0"/>
+        </w:rPr>
+        <w:t xml:space="preserve">different morphologies than birds that died</w:t>
+      </w:r>
+      <w:r>
+        <w:rPr>
+          <w:rFonts w:ascii="Open Sans" w:cs="Open Sans" w:eastAsia="Open Sans" w:hAnsi="Open Sans"/>
+          <w:sz w:val="20"/>
+          <w:szCs w:val="20"/>
+          <w:rtl w:val="0"/>
+        </w:rPr>
+        <w:t xml:space="preserve">. </w:t>
+      </w:r>
+      <w:r>
+        <w:rPr>
+          <w:rFonts w:ascii="Open Sans" w:cs="Open Sans" w:eastAsia="Open Sans" w:hAnsi="Open Sans"/>
+          <w:b w:val="1"/>
+          <w:sz w:val="20"/>
+          <w:szCs w:val="20"/>
+          <w:rtl w:val="0"/>
+        </w:rPr>
+        <w:t xml:space="preserve">What trait(s)</w:t>
+      </w:r>
+      <w:r>
+        <w:rPr>
+          <w:rFonts w:ascii="Open Sans" w:cs="Open Sans" w:eastAsia="Open Sans" w:hAnsi="Open Sans"/>
+          <w:sz w:val="20"/>
+          <w:szCs w:val="20"/>
+          <w:rtl w:val="0"/>
+        </w:rPr>
+        <w:t xml:space="preserve"> distinguish these two groups of birds the most? Do the </w:t>
+      </w:r>
+      <w:r>
+        <w:rPr>
+          <w:rFonts w:ascii="Open Sans" w:cs="Open Sans" w:eastAsia="Open Sans" w:hAnsi="Open Sans"/>
+          <w:b w:val="1"/>
+          <w:sz w:val="20"/>
+          <w:szCs w:val="20"/>
+          <w:rtl w:val="0"/>
+        </w:rPr>
+        <w:t xml:space="preserve">results depend on sex</w:t>
+      </w:r>
+      <w:r>
+        <w:rPr>
+          <w:rFonts w:ascii="Open Sans" w:cs="Open Sans" w:eastAsia="Open Sans" w:hAnsi="Open Sans"/>
+          <w:sz w:val="20"/>
+          <w:szCs w:val="20"/>
+          <w:rtl w:val="0"/>
+        </w:rPr>
+        <w:t xml:space="preserve">? Include</w:t>
+      </w:r>
+      <w:r>
+        <w:rPr>
+          <w:rFonts w:ascii="Open Sans" w:cs="Open Sans" w:eastAsia="Open Sans" w:hAnsi="Open Sans"/>
+          <w:b w:val="1"/>
+          <w:sz w:val="20"/>
+          <w:szCs w:val="20"/>
+          <w:rtl w:val="0"/>
+        </w:rPr>
+        <w:t xml:space="preserve"> a NMDS plot</w:t>
+      </w:r>
+      <w:r>
+        <w:rPr>
+          <w:rFonts w:ascii="Open Sans" w:cs="Open Sans" w:eastAsia="Open Sans" w:hAnsi="Open Sans"/>
+          <w:sz w:val="20"/>
+          <w:szCs w:val="20"/>
+          <w:rtl w:val="0"/>
+        </w:rPr>
+        <w:t xml:space="preserve"> for each sex.</w:t>
+      </w:r>
+    </w:p>
+    <w:p>
+      <w:pPr>
+        <w:rPr>
+          <w:rFonts w:ascii="Open Sans" w:cs="Open Sans" w:eastAsia="Open Sans" w:hAnsi="Open Sans"/>
+          <w:sz w:val="20"/>
+          <w:szCs w:val="20"/>
+        </w:rPr>
+      </w:pPr>
+      <w:r>
+        <w:rPr>
+          <w:rtl w:val="0"/>
+        </w:rPr>
+      </w:r>
+    </w:p>
+    <w:p>
+      <w:pPr>
+        <w:rPr>
+          <w:rFonts w:ascii="Open Sans" w:cs="Open Sans" w:eastAsia="Open Sans" w:hAnsi="Open Sans"/>
+          <w:b w:val="1"/>
+          <w:color w:val="674ea7"/>
+        </w:rPr>
+      </w:pPr>
+      <w:r>
+        <w:rPr>
+          <w:rFonts w:ascii="Open Sans" w:cs="Open Sans" w:eastAsia="Open Sans" w:hAnsi="Open Sans"/>
+          <w:color w:val="674ea7"/>
+          <w:rtl w:val="0"/>
+        </w:rPr>
+        <w:t xml:space="preserve">perManova shows </w:t>
+      </w:r>
+      <w:r>
+        <w:rPr>
+          <w:rFonts w:ascii="Open Sans" w:cs="Open Sans" w:eastAsia="Open Sans" w:hAnsi="Open Sans"/>
+          <w:b w:val="1"/>
+          <w:color w:val="674ea7"/>
+          <w:u w:val="single"/>
+          <w:rtl w:val="0"/>
+        </w:rPr>
+        <w:t xml:space="preserve">a significant effect of morphology on storm survival in male birds (p&lt;0.05)</w:t>
+      </w:r>
+      <w:r>
+        <w:rPr>
+          <w:rFonts w:ascii="Open Sans" w:cs="Open Sans" w:eastAsia="Open Sans" w:hAnsi="Open Sans"/>
+          <w:color w:val="674ea7"/>
+          <w:rtl w:val="0"/>
+        </w:rPr>
+        <w:t xml:space="preserve"> and the permutation dispersion test shows very similar average distance to the median. Further analysis by adding coefficients shows that </w:t>
+      </w:r>
+      <w:r>
+        <w:rPr>
+          <w:rFonts w:ascii="Open Sans" w:cs="Open Sans" w:eastAsia="Open Sans" w:hAnsi="Open Sans"/>
+          <w:b w:val="1"/>
+          <w:color w:val="674ea7"/>
+          <w:u w:val="single"/>
+          <w:rtl w:val="0"/>
+        </w:rPr>
+        <w:t xml:space="preserve">the most important trait for male survival is Length with the highest absolute value.</w:t>
+      </w:r>
+      <w:r>
+        <w:rPr>
+          <w:rtl w:val="0"/>
+        </w:rPr>
+      </w:r>
+    </w:p>
+    <w:p>
+      <w:pPr>
+        <w:rPr>
+          <w:rFonts w:ascii="Open Sans" w:cs="Open Sans" w:eastAsia="Open Sans" w:hAnsi="Open Sans"/>
+          <w:b w:val="1"/>
+          <w:color w:val="674ea7"/>
+          <w:u w:val="single"/>
+        </w:rPr>
+      </w:pPr>
+      <w:r>
+        <w:rPr>
+          <w:rFonts w:ascii="Open Sans" w:cs="Open Sans" w:eastAsia="Open Sans" w:hAnsi="Open Sans"/>
+          <w:color w:val="674ea7"/>
+          <w:rtl w:val="0"/>
+        </w:rPr>
+        <w:t xml:space="preserve">For females perManova </w:t>
+      </w:r>
+      <w:r>
+        <w:rPr>
+          <w:rFonts w:ascii="Open Sans" w:cs="Open Sans" w:eastAsia="Open Sans" w:hAnsi="Open Sans"/>
+          <w:b w:val="1"/>
+          <w:color w:val="674ea7"/>
+          <w:u w:val="single"/>
+          <w:rtl w:val="0"/>
+        </w:rPr>
+        <w:t xml:space="preserve">does not show a significant effect of morphological traits on storm survival</w:t>
+      </w:r>
+      <w:r>
+        <w:rPr>
+          <w:rFonts w:ascii="Open Sans" w:cs="Open Sans" w:eastAsia="Open Sans" w:hAnsi="Open Sans"/>
+          <w:color w:val="674ea7"/>
+          <w:rtl w:val="0"/>
+        </w:rPr>
+        <w:t xml:space="preserve"> and the dispersion test shows</w:t>
+      </w:r>
+      <w:r>
+        <w:rPr>
+          <w:rFonts w:ascii="Open Sans" w:cs="Open Sans" w:eastAsia="Open Sans" w:hAnsi="Open Sans"/>
+          <w:b w:val="1"/>
+          <w:color w:val="674ea7"/>
+          <w:u w:val="single"/>
+          <w:rtl w:val="0"/>
+        </w:rPr>
+        <w:t xml:space="preserve"> different average distances to the median (True = 0.008299; False = 0.010693). </w:t>
+      </w:r>
+      <w:r>
+        <w:rPr>
+          <w:rFonts w:ascii="Open Sans" w:cs="Open Sans" w:eastAsia="Open Sans" w:hAnsi="Open Sans"/>
+          <w:color w:val="674ea7"/>
+          <w:rtl w:val="0"/>
+        </w:rPr>
+        <w:t xml:space="preserve">Further analysis still shows </w:t>
+      </w:r>
+      <w:r>
+        <w:rPr>
+          <w:rFonts w:ascii="Open Sans" w:cs="Open Sans" w:eastAsia="Open Sans" w:hAnsi="Open Sans"/>
+          <w:b w:val="1"/>
+          <w:color w:val="674ea7"/>
+          <w:u w:val="single"/>
+          <w:rtl w:val="0"/>
+        </w:rPr>
+        <w:t xml:space="preserve">length as the most important trait. </w:t>
+      </w:r>
+    </w:p>
+    <w:p>
+      <w:pPr>
+        <w:rPr>
+          <w:rFonts w:ascii="Open Sans" w:cs="Open Sans" w:eastAsia="Open Sans" w:hAnsi="Open Sans"/>
+          <w:color w:val="674ea7"/>
+        </w:rPr>
+      </w:pPr>
+      <w:r>
+        <w:rPr>
+          <w:rFonts w:ascii="Open Sans" w:cs="Open Sans" w:eastAsia="Open Sans" w:hAnsi="Open Sans"/>
+          <w:color w:val="674ea7"/>
+          <w:rtl w:val="0"/>
+        </w:rPr>
+        <w:t xml:space="preserve">We can state that Length is the most important trait but the result does not truly depend on sex.</w:t>
+      </w:r>
+    </w:p>
+    <w:p>
+      <w:pPr>
+        <w:rPr>
+          <w:rFonts w:ascii="Open Sans" w:cs="Open Sans" w:eastAsia="Open Sans" w:hAnsi="Open Sans"/>
+          <w:color w:val="674ea7"/>
+        </w:rPr>
+      </w:pPr>
+      <w:r>
+        <w:rPr>
+          <w:rtl w:val="0"/>
+        </w:rPr>
+      </w:r>
+    </w:p>
+    <w:p>
+      <w:pPr>
+        <w:rPr>
+          <w:rFonts w:ascii="Open Sans" w:cs="Open Sans" w:eastAsia="Open Sans" w:hAnsi="Open Sans"/>
+          <w:b w:val="1"/>
+          <w:color w:val="674ea7"/>
+        </w:rPr>
+      </w:pPr>
+      <w:r>
+        <w:rPr>
+          <w:rFonts w:ascii="Open Sans" w:cs="Open Sans" w:eastAsia="Open Sans" w:hAnsi="Open Sans"/>
+          <w:b w:val="1"/>
+          <w:color w:val="674ea7"/>
+          <w:rtl w:val="0"/>
+        </w:rPr>
+        <w:t xml:space="preserve">Male nMDS Plot</w:t>
+      </w:r>
+    </w:p>
+    <w:p>
+      <w:pPr>
+        <w:rPr>
+          <w:rFonts w:ascii="Open Sans" w:cs="Open Sans" w:eastAsia="Open Sans" w:hAnsi="Open Sans"/>
+          <w:b w:val="1"/>
+          <w:color w:val="674ea7"/>
+          <w:u w:val="single"/>
+        </w:rPr>
+      </w:pPr>
+      <w:r>
+        <w:rPr>
+          <w:rFonts w:ascii="Open Sans" w:cs="Open Sans" w:eastAsia="Open Sans" w:hAnsi="Open Sans"/>
+          <w:color w:val="674ea7"/>
+        </w:rPr>
+        <w:drawing>
+          <wp:inline distB="114300" distT="114300" distL="114300" distR="114300">
+            <wp:extent cx="4236667" cy="3069788"/>
+            <wp:effectExtent b="0" l="0" r="0" t="0"/>
+            <wp:docPr id="2" name="image1.png"/>
+            <a:graphic>
+              <a:graphicData uri="http://schemas.openxmlformats.org/drawingml/2006/picture">
+                <pic:pic>
+                  <pic:nvPicPr>
+                    <pic:cNvPr id="0" name="image1.png"/>
+                    <pic:cNvPicPr preferRelativeResize="0"/>
+                  </pic:nvPicPr>
+                  <pic:blipFill>
+                    <a:blip r:embed="rId10"/>
+                    <a:srcRect b="0" l="0" r="0" t="0"/>
+                    <a:stretch>
+                      <a:fillRect/>
+                    </a:stretch>
+                  </pic:blipFill>
+                  <pic:spPr>
+                    <a:xfrm>
+                      <a:off x="0" y="0"/>
+                      <a:ext cx="4236667" cy="3069788"/>
+                    </a:xfrm>
+                    <a:prstGeom prst="rect"/>
+                    <a:ln/>
+                  </pic:spPr>
+                </pic:pic>
+              </a:graphicData>
+            </a:graphic>
+          </wp:inline>
+        </w:drawing>
+      </w:r>
+      <w:r>
+        <w:rPr>
+          <w:rtl w:val="0"/>
+        </w:rPr>
+      </w:r>
+    </w:p>
+    <w:p>
+      <w:pPr>
+        <w:rPr>
+          <w:rFonts w:ascii="Open Sans" w:cs="Open Sans" w:eastAsia="Open Sans" w:hAnsi="Open Sans"/>
+          <w:b w:val="1"/>
+          <w:color w:val="674ea7"/>
+        </w:rPr>
+      </w:pPr>
+      <w:r>
+        <w:rPr>
+          <w:rFonts w:ascii="Open Sans" w:cs="Open Sans" w:eastAsia="Open Sans" w:hAnsi="Open Sans"/>
+          <w:b w:val="1"/>
+          <w:color w:val="674ea7"/>
+          <w:rtl w:val="0"/>
+        </w:rPr>
+        <w:t xml:space="preserve">Female nMDS plot</w:t>
+      </w:r>
+    </w:p>
+    <w:p>
+      <w:pPr>
+        <w:rPr>
+          <w:rFonts w:ascii="Open Sans" w:cs="Open Sans" w:eastAsia="Open Sans" w:hAnsi="Open Sans"/>
+          <w:b w:val="1"/>
+          <w:color w:val="674ea7"/>
+        </w:rPr>
+      </w:pPr>
+      <w:r>
+        <w:rPr>
+          <w:rFonts w:ascii="Open Sans" w:cs="Open Sans" w:eastAsia="Open Sans" w:hAnsi="Open Sans"/>
+          <w:b w:val="1"/>
+          <w:color w:val="674ea7"/>
+        </w:rPr>
+        <w:drawing>
+          <wp:inline distB="114300" distT="114300" distL="114300" distR="114300">
+            <wp:extent cx="4053457" cy="2927985"/>
+            <wp:effectExtent b="0" l="0" r="0" t="0"/>
+            <wp:docPr id="4" name="image2.png"/>
+            <a:graphic>
+              <a:graphicData uri="http://schemas.openxmlformats.org/drawingml/2006/picture">
+                <pic:pic>
+                  <pic:nvPicPr>
+                    <pic:cNvPr id="0" name="image2.png"/>
+                    <pic:cNvPicPr preferRelativeResize="0"/>
+                  </pic:nvPicPr>
+                  <pic:blipFill>
+                    <a:blip r:embed="rId11"/>
+                    <a:srcRect b="0" l="0" r="0" t="0"/>
+                    <a:stretch>
+                      <a:fillRect/>
+                    </a:stretch>
+                  </pic:blipFill>
+                  <pic:spPr>
+                    <a:xfrm>
+                      <a:off x="0" y="0"/>
+                      <a:ext cx="4053457" cy="2927985"/>
+                    </a:xfrm>
+                    <a:prstGeom prst="rect"/>
+                    <a:ln/>
+                  </pic:spPr>
+                </pic:pic>
+              </a:graphicData>
+            </a:graphic>
+          </wp:inline>
+        </w:drawing>
+      </w:r>
+      <w:r>
+        <w:rPr>
+          <w:rtl w:val="0"/>
+        </w:rPr>
       </w:r>
     </w:p>
     <w:sectPr>
-      <w:headerReference r:id="rId9" w:type="default"/>
-      <w:footerReference r:id="rId10" w:type="default"/>
+      <w:headerReference r:id="rId12" w:type="default"/>
+      <w:footerReference r:id="rId13" w:type="default"/>
       <w:pgSz w:h="15840" w:w="12240" w:orient="portrait"/>
       <w:pgMar w:bottom="1440" w:top="1440" w:left="1440" w:right="1440" w:header="720" w:footer="720"/>
       <w:pgNumType w:start="1"/>

</xml_diff>